<commit_message>
Made the events screen, must add the date and time
</commit_message>
<xml_diff>
--- a/plan.docx
+++ b/plan.docx
@@ -310,13 +310,115 @@
           <w:szCs w:val="28"/>
         </w:rPr>
       </w:pPr>
+    </w:p>
+    <w:p>
+      <w:pPr>
+        <w:rPr>
+          <w:rFonts w:ascii="Times New Roman" w:hAnsi="Times New Roman" w:cs="Times New Roman"/>
+          <w:b/>
+          <w:bCs/>
+          <w:sz w:val="28"/>
+          <w:szCs w:val="28"/>
+        </w:rPr>
+      </w:pPr>
       <w:r>
         <w:rPr>
           <w:rFonts w:ascii="Times New Roman" w:hAnsi="Times New Roman" w:cs="Times New Roman"/>
+          <w:b/>
+          <w:bCs/>
+          <w:sz w:val="28"/>
+          <w:szCs w:val="28"/>
+        </w:rPr>
+        <w:t>Documentation:</w:t>
+      </w:r>
+    </w:p>
+    <w:p>
+      <w:pPr>
+        <w:pStyle w:val="ListParagraph"/>
+        <w:numPr>
+          <w:ilvl w:val="0"/>
+          <w:numId w:val="12"/>
+        </w:numPr>
+        <w:rPr>
+          <w:rFonts w:ascii="Times New Roman" w:hAnsi="Times New Roman" w:cs="Times New Roman"/>
+          <w:b/>
+          <w:bCs/>
+          <w:sz w:val="28"/>
+          <w:szCs w:val="28"/>
+        </w:rPr>
+      </w:pPr>
+      <w:hyperlink r:id="rId5" w:history="1">
+        <w:r>
+          <w:rPr>
+            <w:rStyle w:val="Hyperlink"/>
+            <w:rFonts w:ascii="Times New Roman" w:hAnsi="Times New Roman" w:cs="Times New Roman"/>
+            <w:sz w:val="28"/>
+            <w:szCs w:val="28"/>
+          </w:rPr>
+          <w:t>https://reactnavigation.org/docs/getting-started</w:t>
+        </w:r>
+      </w:hyperlink>
+    </w:p>
+    <w:p>
+      <w:pPr>
+        <w:pStyle w:val="ListParagraph"/>
+        <w:numPr>
+          <w:ilvl w:val="0"/>
+          <w:numId w:val="12"/>
+        </w:numPr>
+        <w:rPr>
+          <w:rFonts w:ascii="Times New Roman" w:hAnsi="Times New Roman" w:cs="Times New Roman"/>
+          <w:b/>
+          <w:bCs/>
+          <w:sz w:val="28"/>
+          <w:szCs w:val="28"/>
+        </w:rPr>
+      </w:pPr>
+      <w:hyperlink r:id="rId6" w:history="1">
+        <w:r>
+          <w:rPr>
+            <w:rStyle w:val="Hyperlink"/>
+            <w:rFonts w:ascii="Times New Roman" w:hAnsi="Times New Roman" w:cs="Times New Roman"/>
+            <w:sz w:val="28"/>
+            <w:szCs w:val="28"/>
+          </w:rPr>
+          <w:t>https://aboutreact.com/react-native-get-current-date-time/</w:t>
+        </w:r>
+      </w:hyperlink>
+      <w:r>
+        <w:rPr>
+          <w:rFonts w:ascii="Times New Roman" w:hAnsi="Times New Roman" w:cs="Times New Roman"/>
+          <w:sz w:val="28"/>
+          <w:szCs w:val="28"/>
+        </w:rPr>
+        <w:t xml:space="preserve">  --- for time</w:t>
+      </w:r>
+      <w:r>
+        <w:rPr>
+          <w:rFonts w:ascii="Times New Roman" w:hAnsi="Times New Roman" w:cs="Times New Roman"/>
+          <w:sz w:val="28"/>
+          <w:szCs w:val="28"/>
+        </w:rPr>
+        <w:br w:type="page"/>
+      </w:r>
+    </w:p>
+    <w:p>
+      <w:pPr>
+        <w:jc w:val="both"/>
+        <w:rPr>
+          <w:rFonts w:ascii="Times New Roman" w:hAnsi="Times New Roman" w:cs="Times New Roman"/>
+          <w:sz w:val="28"/>
+          <w:szCs w:val="28"/>
+        </w:rPr>
+      </w:pPr>
+      <w:r>
+        <w:rPr>
+          <w:rFonts w:ascii="Times New Roman" w:hAnsi="Times New Roman" w:cs="Times New Roman"/>
           <w:noProof/>
           <w:sz w:val="28"/>
           <w:szCs w:val="28"/>
         </w:rPr>
+        <w:lastRenderedPageBreak/>
         <mc:AlternateContent>
           <mc:Choice Requires="wps">
             <w:drawing>
@@ -2142,6 +2244,232 @@
 <file path=word/numbering.xml><?xml version="1.0" encoding="utf-8"?>
 <w:numbering xmlns:wpc="http://schemas.microsoft.com/office/word/2010/wordprocessingCanvas" xmlns:cx="http://schemas.microsoft.com/office/drawing/2014/chartex" xmlns:cx1="http://schemas.microsoft.com/office/drawing/2015/9/8/chartex" xmlns:cx2="http://schemas.microsoft.com/office/drawing/2015/10/21/chartex" xmlns:cx3="http://schemas.microsoft.com/office/drawing/2016/5/9/chartex" xmlns:cx4="http://schemas.microsoft.com/office/drawing/2016/5/10/chartex" xmlns:cx5="http://schemas.microsoft.com/office/drawing/2016/5/11/chartex" xmlns:cx6="http://schemas.microsoft.com/office/drawing/2016/5/12/chartex" xmlns:cx7="http://schemas.microsoft.com/office/drawing/2016/5/13/chartex" xmlns:cx8="http://schemas.microsoft.com/office/drawing/2016/5/14/chartex" xmlns:mc="http://schemas.openxmlformats.org/markup-compatibility/2006" xmlns:aink="http://schemas.microsoft.com/office/drawing/2016/ink" xmlns:am3d="http://schemas.microsoft.com/office/drawing/2017/model3d" xmlns:o="urn:schemas-microsoft-com:office:office" xmlns:r="http://schemas.openxmlformats.org/officeDocument/2006/relationships" xmlns:m="http://schemas.openxmlformats.org/officeDocument/2006/math" xmlns:v="urn:schemas-microsoft-com:vml" xmlns:wp14="http://schemas.microsoft.com/office/word/2010/wordprocessingDrawing" xmlns:wp="http://schemas.openxmlformats.org/drawingml/2006/wordprocessingDrawing" xmlns:w10="urn:schemas-microsoft-com:office:word" xmlns:w="http://schemas.openxmlformats.org/wordprocessingml/2006/main" xmlns:w14="http://schemas.microsoft.com/office/word/2010/wordml" xmlns:w15="http://schemas.microsoft.com/office/word/2012/wordml" xmlns:w16cex="http://schemas.microsoft.com/office/word/2018/wordml/cex" xmlns:w16cid="http://schemas.microsoft.com/office/word/2016/wordml/cid" xmlns:w16="http://schemas.microsoft.com/office/word/2018/wordml" xmlns:w16sdtdh="http://schemas.microsoft.com/office/word/2020/wordml/sdtdatahash" xmlns:w16se="http://schemas.microsoft.com/office/word/2015/wordml/symex" xmlns:wpg="http://schemas.microsoft.com/office/word/2010/wordprocessingGroup" xmlns:wpi="http://schemas.microsoft.com/office/word/2010/wordprocessingInk" xmlns:wne="http://schemas.microsoft.com/office/word/2006/wordml" xmlns:wps="http://schemas.microsoft.com/office/word/2010/wordprocessingShape" mc:Ignorable="w14 w15 w16se w16cid w16 w16cex w16sdtdh wp14">
   <w:abstractNum w:abstractNumId="0" w15:restartNumberingAfterBreak="0">
+    <w:nsid w:val="043D4A9E"/>
+    <w:multiLevelType w:val="hybridMultilevel"/>
+    <w:tmpl w:val="C34CC45C"/>
+    <w:lvl w:ilvl="0" w:tplc="04090001">
+      <w:start w:val="1"/>
+      <w:numFmt w:val="bullet"/>
+      <w:lvlText w:val=""/>
+      <w:lvlJc w:val="left"/>
+      <w:pPr>
+        <w:ind w:left="6480" w:hanging="360"/>
+      </w:pPr>
+      <w:rPr>
+        <w:rFonts w:ascii="Symbol" w:hAnsi="Symbol" w:hint="default"/>
+      </w:rPr>
+    </w:lvl>
+    <w:lvl w:ilvl="1" w:tplc="04090003" w:tentative="1">
+      <w:start w:val="1"/>
+      <w:numFmt w:val="bullet"/>
+      <w:lvlText w:val="o"/>
+      <w:lvlJc w:val="left"/>
+      <w:pPr>
+        <w:ind w:left="7200" w:hanging="360"/>
+      </w:pPr>
+      <w:rPr>
+        <w:rFonts w:ascii="Courier New" w:hAnsi="Courier New" w:cs="Courier New" w:hint="default"/>
+      </w:rPr>
+    </w:lvl>
+    <w:lvl w:ilvl="2" w:tplc="04090005" w:tentative="1">
+      <w:start w:val="1"/>
+      <w:numFmt w:val="bullet"/>
+      <w:lvlText w:val=""/>
+      <w:lvlJc w:val="left"/>
+      <w:pPr>
+        <w:ind w:left="7920" w:hanging="360"/>
+      </w:pPr>
+      <w:rPr>
+        <w:rFonts w:ascii="Wingdings" w:hAnsi="Wingdings" w:hint="default"/>
+      </w:rPr>
+    </w:lvl>
+    <w:lvl w:ilvl="3" w:tplc="04090001" w:tentative="1">
+      <w:start w:val="1"/>
+      <w:numFmt w:val="bullet"/>
+      <w:lvlText w:val=""/>
+      <w:lvlJc w:val="left"/>
+      <w:pPr>
+        <w:ind w:left="8640" w:hanging="360"/>
+      </w:pPr>
+      <w:rPr>
+        <w:rFonts w:ascii="Symbol" w:hAnsi="Symbol" w:hint="default"/>
+      </w:rPr>
+    </w:lvl>
+    <w:lvl w:ilvl="4" w:tplc="04090003" w:tentative="1">
+      <w:start w:val="1"/>
+      <w:numFmt w:val="bullet"/>
+      <w:lvlText w:val="o"/>
+      <w:lvlJc w:val="left"/>
+      <w:pPr>
+        <w:ind w:left="9360" w:hanging="360"/>
+      </w:pPr>
+      <w:rPr>
+        <w:rFonts w:ascii="Courier New" w:hAnsi="Courier New" w:cs="Courier New" w:hint="default"/>
+      </w:rPr>
+    </w:lvl>
+    <w:lvl w:ilvl="5" w:tplc="04090005" w:tentative="1">
+      <w:start w:val="1"/>
+      <w:numFmt w:val="bullet"/>
+      <w:lvlText w:val=""/>
+      <w:lvlJc w:val="left"/>
+      <w:pPr>
+        <w:ind w:left="10080" w:hanging="360"/>
+      </w:pPr>
+      <w:rPr>
+        <w:rFonts w:ascii="Wingdings" w:hAnsi="Wingdings" w:hint="default"/>
+      </w:rPr>
+    </w:lvl>
+    <w:lvl w:ilvl="6" w:tplc="04090001" w:tentative="1">
+      <w:start w:val="1"/>
+      <w:numFmt w:val="bullet"/>
+      <w:lvlText w:val=""/>
+      <w:lvlJc w:val="left"/>
+      <w:pPr>
+        <w:ind w:left="10800" w:hanging="360"/>
+      </w:pPr>
+      <w:rPr>
+        <w:rFonts w:ascii="Symbol" w:hAnsi="Symbol" w:hint="default"/>
+      </w:rPr>
+    </w:lvl>
+    <w:lvl w:ilvl="7" w:tplc="04090003" w:tentative="1">
+      <w:start w:val="1"/>
+      <w:numFmt w:val="bullet"/>
+      <w:lvlText w:val="o"/>
+      <w:lvlJc w:val="left"/>
+      <w:pPr>
+        <w:ind w:left="11520" w:hanging="360"/>
+      </w:pPr>
+      <w:rPr>
+        <w:rFonts w:ascii="Courier New" w:hAnsi="Courier New" w:cs="Courier New" w:hint="default"/>
+      </w:rPr>
+    </w:lvl>
+    <w:lvl w:ilvl="8" w:tplc="04090005" w:tentative="1">
+      <w:start w:val="1"/>
+      <w:numFmt w:val="bullet"/>
+      <w:lvlText w:val=""/>
+      <w:lvlJc w:val="left"/>
+      <w:pPr>
+        <w:ind w:left="12240" w:hanging="360"/>
+      </w:pPr>
+      <w:rPr>
+        <w:rFonts w:ascii="Wingdings" w:hAnsi="Wingdings" w:hint="default"/>
+      </w:rPr>
+    </w:lvl>
+  </w:abstractNum>
+  <w:abstractNum w:abstractNumId="1" w15:restartNumberingAfterBreak="0">
+    <w:nsid w:val="06E94C42"/>
+    <w:multiLevelType w:val="hybridMultilevel"/>
+    <w:tmpl w:val="C7E06BC8"/>
+    <w:lvl w:ilvl="0" w:tplc="04090001">
+      <w:start w:val="1"/>
+      <w:numFmt w:val="bullet"/>
+      <w:lvlText w:val=""/>
+      <w:lvlJc w:val="left"/>
+      <w:pPr>
+        <w:ind w:left="720" w:hanging="360"/>
+      </w:pPr>
+      <w:rPr>
+        <w:rFonts w:ascii="Symbol" w:hAnsi="Symbol" w:hint="default"/>
+      </w:rPr>
+    </w:lvl>
+    <w:lvl w:ilvl="1" w:tplc="04090003" w:tentative="1">
+      <w:start w:val="1"/>
+      <w:numFmt w:val="bullet"/>
+      <w:lvlText w:val="o"/>
+      <w:lvlJc w:val="left"/>
+      <w:pPr>
+        <w:ind w:left="1440" w:hanging="360"/>
+      </w:pPr>
+      <w:rPr>
+        <w:rFonts w:ascii="Courier New" w:hAnsi="Courier New" w:cs="Courier New" w:hint="default"/>
+      </w:rPr>
+    </w:lvl>
+    <w:lvl w:ilvl="2" w:tplc="04090005" w:tentative="1">
+      <w:start w:val="1"/>
+      <w:numFmt w:val="bullet"/>
+      <w:lvlText w:val=""/>
+      <w:lvlJc w:val="left"/>
+      <w:pPr>
+        <w:ind w:left="2160" w:hanging="360"/>
+      </w:pPr>
+      <w:rPr>
+        <w:rFonts w:ascii="Wingdings" w:hAnsi="Wingdings" w:hint="default"/>
+      </w:rPr>
+    </w:lvl>
+    <w:lvl w:ilvl="3" w:tplc="04090001" w:tentative="1">
+      <w:start w:val="1"/>
+      <w:numFmt w:val="bullet"/>
+      <w:lvlText w:val=""/>
+      <w:lvlJc w:val="left"/>
+      <w:pPr>
+        <w:ind w:left="2880" w:hanging="360"/>
+      </w:pPr>
+      <w:rPr>
+        <w:rFonts w:ascii="Symbol" w:hAnsi="Symbol" w:hint="default"/>
+      </w:rPr>
+    </w:lvl>
+    <w:lvl w:ilvl="4" w:tplc="04090003" w:tentative="1">
+      <w:start w:val="1"/>
+      <w:numFmt w:val="bullet"/>
+      <w:lvlText w:val="o"/>
+      <w:lvlJc w:val="left"/>
+      <w:pPr>
+        <w:ind w:left="3600" w:hanging="360"/>
+      </w:pPr>
+      <w:rPr>
+        <w:rFonts w:ascii="Courier New" w:hAnsi="Courier New" w:cs="Courier New" w:hint="default"/>
+      </w:rPr>
+    </w:lvl>
+    <w:lvl w:ilvl="5" w:tplc="04090005" w:tentative="1">
+      <w:start w:val="1"/>
+      <w:numFmt w:val="bullet"/>
+      <w:lvlText w:val=""/>
+      <w:lvlJc w:val="left"/>
+      <w:pPr>
+        <w:ind w:left="4320" w:hanging="360"/>
+      </w:pPr>
+      <w:rPr>
+        <w:rFonts w:ascii="Wingdings" w:hAnsi="Wingdings" w:hint="default"/>
+      </w:rPr>
+    </w:lvl>
+    <w:lvl w:ilvl="6" w:tplc="04090001" w:tentative="1">
+      <w:start w:val="1"/>
+      <w:numFmt w:val="bullet"/>
+      <w:lvlText w:val=""/>
+      <w:lvlJc w:val="left"/>
+      <w:pPr>
+        <w:ind w:left="5040" w:hanging="360"/>
+      </w:pPr>
+      <w:rPr>
+        <w:rFonts w:ascii="Symbol" w:hAnsi="Symbol" w:hint="default"/>
+      </w:rPr>
+    </w:lvl>
+    <w:lvl w:ilvl="7" w:tplc="04090003" w:tentative="1">
+      <w:start w:val="1"/>
+      <w:numFmt w:val="bullet"/>
+      <w:lvlText w:val="o"/>
+      <w:lvlJc w:val="left"/>
+      <w:pPr>
+        <w:ind w:left="5760" w:hanging="360"/>
+      </w:pPr>
+      <w:rPr>
+        <w:rFonts w:ascii="Courier New" w:hAnsi="Courier New" w:cs="Courier New" w:hint="default"/>
+      </w:rPr>
+    </w:lvl>
+    <w:lvl w:ilvl="8" w:tplc="04090005" w:tentative="1">
+      <w:start w:val="1"/>
+      <w:numFmt w:val="bullet"/>
+      <w:lvlText w:val=""/>
+      <w:lvlJc w:val="left"/>
+      <w:pPr>
+        <w:ind w:left="6480" w:hanging="360"/>
+      </w:pPr>
+      <w:rPr>
+        <w:rFonts w:ascii="Wingdings" w:hAnsi="Wingdings" w:hint="default"/>
+      </w:rPr>
+    </w:lvl>
+  </w:abstractNum>
+  <w:abstractNum w:abstractNumId="2" w15:restartNumberingAfterBreak="0">
     <w:nsid w:val="0B4E72C9"/>
     <w:multiLevelType w:val="hybridMultilevel"/>
     <w:tmpl w:val="D33410C8"/>
@@ -2254,7 +2582,120 @@
       </w:rPr>
     </w:lvl>
   </w:abstractNum>
-  <w:abstractNum w:abstractNumId="1" w15:restartNumberingAfterBreak="0">
+  <w:abstractNum w:abstractNumId="3" w15:restartNumberingAfterBreak="0">
+    <w:nsid w:val="118B2FC6"/>
+    <w:multiLevelType w:val="hybridMultilevel"/>
+    <w:tmpl w:val="FB2EA2EE"/>
+    <w:lvl w:ilvl="0" w:tplc="04090001">
+      <w:start w:val="1"/>
+      <w:numFmt w:val="bullet"/>
+      <w:lvlText w:val=""/>
+      <w:lvlJc w:val="left"/>
+      <w:pPr>
+        <w:ind w:left="3600" w:hanging="360"/>
+      </w:pPr>
+      <w:rPr>
+        <w:rFonts w:ascii="Symbol" w:hAnsi="Symbol" w:hint="default"/>
+      </w:rPr>
+    </w:lvl>
+    <w:lvl w:ilvl="1" w:tplc="04090003" w:tentative="1">
+      <w:start w:val="1"/>
+      <w:numFmt w:val="bullet"/>
+      <w:lvlText w:val="o"/>
+      <w:lvlJc w:val="left"/>
+      <w:pPr>
+        <w:ind w:left="4320" w:hanging="360"/>
+      </w:pPr>
+      <w:rPr>
+        <w:rFonts w:ascii="Courier New" w:hAnsi="Courier New" w:cs="Courier New" w:hint="default"/>
+      </w:rPr>
+    </w:lvl>
+    <w:lvl w:ilvl="2" w:tplc="04090005" w:tentative="1">
+      <w:start w:val="1"/>
+      <w:numFmt w:val="bullet"/>
+      <w:lvlText w:val=""/>
+      <w:lvlJc w:val="left"/>
+      <w:pPr>
+        <w:ind w:left="5040" w:hanging="360"/>
+      </w:pPr>
+      <w:rPr>
+        <w:rFonts w:ascii="Wingdings" w:hAnsi="Wingdings" w:hint="default"/>
+      </w:rPr>
+    </w:lvl>
+    <w:lvl w:ilvl="3" w:tplc="04090001" w:tentative="1">
+      <w:start w:val="1"/>
+      <w:numFmt w:val="bullet"/>
+      <w:lvlText w:val=""/>
+      <w:lvlJc w:val="left"/>
+      <w:pPr>
+        <w:ind w:left="5760" w:hanging="360"/>
+      </w:pPr>
+      <w:rPr>
+        <w:rFonts w:ascii="Symbol" w:hAnsi="Symbol" w:hint="default"/>
+      </w:rPr>
+    </w:lvl>
+    <w:lvl w:ilvl="4" w:tplc="04090003" w:tentative="1">
+      <w:start w:val="1"/>
+      <w:numFmt w:val="bullet"/>
+      <w:lvlText w:val="o"/>
+      <w:lvlJc w:val="left"/>
+      <w:pPr>
+        <w:ind w:left="6480" w:hanging="360"/>
+      </w:pPr>
+      <w:rPr>
+        <w:rFonts w:ascii="Courier New" w:hAnsi="Courier New" w:cs="Courier New" w:hint="default"/>
+      </w:rPr>
+    </w:lvl>
+    <w:lvl w:ilvl="5" w:tplc="04090005" w:tentative="1">
+      <w:start w:val="1"/>
+      <w:numFmt w:val="bullet"/>
+      <w:lvlText w:val=""/>
+      <w:lvlJc w:val="left"/>
+      <w:pPr>
+        <w:ind w:left="7200" w:hanging="360"/>
+      </w:pPr>
+      <w:rPr>
+        <w:rFonts w:ascii="Wingdings" w:hAnsi="Wingdings" w:hint="default"/>
+      </w:rPr>
+    </w:lvl>
+    <w:lvl w:ilvl="6" w:tplc="04090001" w:tentative="1">
+      <w:start w:val="1"/>
+      <w:numFmt w:val="bullet"/>
+      <w:lvlText w:val=""/>
+      <w:lvlJc w:val="left"/>
+      <w:pPr>
+        <w:ind w:left="7920" w:hanging="360"/>
+      </w:pPr>
+      <w:rPr>
+        <w:rFonts w:ascii="Symbol" w:hAnsi="Symbol" w:hint="default"/>
+      </w:rPr>
+    </w:lvl>
+    <w:lvl w:ilvl="7" w:tplc="04090003" w:tentative="1">
+      <w:start w:val="1"/>
+      <w:numFmt w:val="bullet"/>
+      <w:lvlText w:val="o"/>
+      <w:lvlJc w:val="left"/>
+      <w:pPr>
+        <w:ind w:left="8640" w:hanging="360"/>
+      </w:pPr>
+      <w:rPr>
+        <w:rFonts w:ascii="Courier New" w:hAnsi="Courier New" w:cs="Courier New" w:hint="default"/>
+      </w:rPr>
+    </w:lvl>
+    <w:lvl w:ilvl="8" w:tplc="04090005" w:tentative="1">
+      <w:start w:val="1"/>
+      <w:numFmt w:val="bullet"/>
+      <w:lvlText w:val=""/>
+      <w:lvlJc w:val="left"/>
+      <w:pPr>
+        <w:ind w:left="9360" w:hanging="360"/>
+      </w:pPr>
+      <w:rPr>
+        <w:rFonts w:ascii="Wingdings" w:hAnsi="Wingdings" w:hint="default"/>
+      </w:rPr>
+    </w:lvl>
+  </w:abstractNum>
+  <w:abstractNum w:abstractNumId="4" w15:restartNumberingAfterBreak="0">
     <w:nsid w:val="15E05CCA"/>
     <w:multiLevelType w:val="hybridMultilevel"/>
     <w:tmpl w:val="641C072A"/>
@@ -2366,7 +2807,7 @@
       </w:rPr>
     </w:lvl>
   </w:abstractNum>
-  <w:abstractNum w:abstractNumId="2" w15:restartNumberingAfterBreak="0">
+  <w:abstractNum w:abstractNumId="5" w15:restartNumberingAfterBreak="0">
     <w:nsid w:val="2A0074DA"/>
     <w:multiLevelType w:val="hybridMultilevel"/>
     <w:tmpl w:val="470E60DC"/>
@@ -2479,7 +2920,7 @@
       </w:rPr>
     </w:lvl>
   </w:abstractNum>
-  <w:abstractNum w:abstractNumId="3" w15:restartNumberingAfterBreak="0">
+  <w:abstractNum w:abstractNumId="6" w15:restartNumberingAfterBreak="0">
     <w:nsid w:val="36DD6DC6"/>
     <w:multiLevelType w:val="hybridMultilevel"/>
     <w:tmpl w:val="A8B6D528"/>
@@ -2591,7 +3032,120 @@
       </w:rPr>
     </w:lvl>
   </w:abstractNum>
-  <w:abstractNum w:abstractNumId="4" w15:restartNumberingAfterBreak="0">
+  <w:abstractNum w:abstractNumId="7" w15:restartNumberingAfterBreak="0">
+    <w:nsid w:val="41AD4D7E"/>
+    <w:multiLevelType w:val="hybridMultilevel"/>
+    <w:tmpl w:val="28B4D01E"/>
+    <w:lvl w:ilvl="0" w:tplc="04090001">
+      <w:start w:val="1"/>
+      <w:numFmt w:val="bullet"/>
+      <w:lvlText w:val=""/>
+      <w:lvlJc w:val="left"/>
+      <w:pPr>
+        <w:ind w:left="3600" w:hanging="360"/>
+      </w:pPr>
+      <w:rPr>
+        <w:rFonts w:ascii="Symbol" w:hAnsi="Symbol" w:hint="default"/>
+      </w:rPr>
+    </w:lvl>
+    <w:lvl w:ilvl="1" w:tplc="04090003" w:tentative="1">
+      <w:start w:val="1"/>
+      <w:numFmt w:val="bullet"/>
+      <w:lvlText w:val="o"/>
+      <w:lvlJc w:val="left"/>
+      <w:pPr>
+        <w:ind w:left="4320" w:hanging="360"/>
+      </w:pPr>
+      <w:rPr>
+        <w:rFonts w:ascii="Courier New" w:hAnsi="Courier New" w:cs="Courier New" w:hint="default"/>
+      </w:rPr>
+    </w:lvl>
+    <w:lvl w:ilvl="2" w:tplc="04090005" w:tentative="1">
+      <w:start w:val="1"/>
+      <w:numFmt w:val="bullet"/>
+      <w:lvlText w:val=""/>
+      <w:lvlJc w:val="left"/>
+      <w:pPr>
+        <w:ind w:left="5040" w:hanging="360"/>
+      </w:pPr>
+      <w:rPr>
+        <w:rFonts w:ascii="Wingdings" w:hAnsi="Wingdings" w:hint="default"/>
+      </w:rPr>
+    </w:lvl>
+    <w:lvl w:ilvl="3" w:tplc="04090001" w:tentative="1">
+      <w:start w:val="1"/>
+      <w:numFmt w:val="bullet"/>
+      <w:lvlText w:val=""/>
+      <w:lvlJc w:val="left"/>
+      <w:pPr>
+        <w:ind w:left="5760" w:hanging="360"/>
+      </w:pPr>
+      <w:rPr>
+        <w:rFonts w:ascii="Symbol" w:hAnsi="Symbol" w:hint="default"/>
+      </w:rPr>
+    </w:lvl>
+    <w:lvl w:ilvl="4" w:tplc="04090003" w:tentative="1">
+      <w:start w:val="1"/>
+      <w:numFmt w:val="bullet"/>
+      <w:lvlText w:val="o"/>
+      <w:lvlJc w:val="left"/>
+      <w:pPr>
+        <w:ind w:left="6480" w:hanging="360"/>
+      </w:pPr>
+      <w:rPr>
+        <w:rFonts w:ascii="Courier New" w:hAnsi="Courier New" w:cs="Courier New" w:hint="default"/>
+      </w:rPr>
+    </w:lvl>
+    <w:lvl w:ilvl="5" w:tplc="04090005" w:tentative="1">
+      <w:start w:val="1"/>
+      <w:numFmt w:val="bullet"/>
+      <w:lvlText w:val=""/>
+      <w:lvlJc w:val="left"/>
+      <w:pPr>
+        <w:ind w:left="7200" w:hanging="360"/>
+      </w:pPr>
+      <w:rPr>
+        <w:rFonts w:ascii="Wingdings" w:hAnsi="Wingdings" w:hint="default"/>
+      </w:rPr>
+    </w:lvl>
+    <w:lvl w:ilvl="6" w:tplc="04090001" w:tentative="1">
+      <w:start w:val="1"/>
+      <w:numFmt w:val="bullet"/>
+      <w:lvlText w:val=""/>
+      <w:lvlJc w:val="left"/>
+      <w:pPr>
+        <w:ind w:left="7920" w:hanging="360"/>
+      </w:pPr>
+      <w:rPr>
+        <w:rFonts w:ascii="Symbol" w:hAnsi="Symbol" w:hint="default"/>
+      </w:rPr>
+    </w:lvl>
+    <w:lvl w:ilvl="7" w:tplc="04090003" w:tentative="1">
+      <w:start w:val="1"/>
+      <w:numFmt w:val="bullet"/>
+      <w:lvlText w:val="o"/>
+      <w:lvlJc w:val="left"/>
+      <w:pPr>
+        <w:ind w:left="8640" w:hanging="360"/>
+      </w:pPr>
+      <w:rPr>
+        <w:rFonts w:ascii="Courier New" w:hAnsi="Courier New" w:cs="Courier New" w:hint="default"/>
+      </w:rPr>
+    </w:lvl>
+    <w:lvl w:ilvl="8" w:tplc="04090005" w:tentative="1">
+      <w:start w:val="1"/>
+      <w:numFmt w:val="bullet"/>
+      <w:lvlText w:val=""/>
+      <w:lvlJc w:val="left"/>
+      <w:pPr>
+        <w:ind w:left="9360" w:hanging="360"/>
+      </w:pPr>
+      <w:rPr>
+        <w:rFonts w:ascii="Wingdings" w:hAnsi="Wingdings" w:hint="default"/>
+      </w:rPr>
+    </w:lvl>
+  </w:abstractNum>
+  <w:abstractNum w:abstractNumId="8" w15:restartNumberingAfterBreak="0">
     <w:nsid w:val="5C712C43"/>
     <w:multiLevelType w:val="hybridMultilevel"/>
     <w:tmpl w:val="A89875DE"/>
@@ -2703,7 +3257,7 @@
       </w:rPr>
     </w:lvl>
   </w:abstractNum>
-  <w:abstractNum w:abstractNumId="5" w15:restartNumberingAfterBreak="0">
+  <w:abstractNum w:abstractNumId="9" w15:restartNumberingAfterBreak="0">
     <w:nsid w:val="6C9E4776"/>
     <w:multiLevelType w:val="hybridMultilevel"/>
     <w:tmpl w:val="4FB8A060"/>
@@ -2815,7 +3369,7 @@
       </w:rPr>
     </w:lvl>
   </w:abstractNum>
-  <w:abstractNum w:abstractNumId="6" w15:restartNumberingAfterBreak="0">
+  <w:abstractNum w:abstractNumId="10" w15:restartNumberingAfterBreak="0">
     <w:nsid w:val="702335FE"/>
     <w:multiLevelType w:val="hybridMultilevel"/>
     <w:tmpl w:val="28B6462C"/>
@@ -2927,7 +3481,7 @@
       </w:rPr>
     </w:lvl>
   </w:abstractNum>
-  <w:abstractNum w:abstractNumId="7" w15:restartNumberingAfterBreak="0">
+  <w:abstractNum w:abstractNumId="11" w15:restartNumberingAfterBreak="0">
     <w:nsid w:val="730C5F2C"/>
     <w:multiLevelType w:val="hybridMultilevel"/>
     <w:tmpl w:val="C7964E76"/>
@@ -3041,28 +3595,40 @@
     </w:lvl>
   </w:abstractNum>
   <w:num w:numId="1">
+    <w:abstractNumId w:val="8"/>
+  </w:num>
+  <w:num w:numId="2">
+    <w:abstractNumId w:val="10"/>
+  </w:num>
+  <w:num w:numId="3">
+    <w:abstractNumId w:val="9"/>
+  </w:num>
+  <w:num w:numId="4">
+    <w:abstractNumId w:val="6"/>
+  </w:num>
+  <w:num w:numId="5">
     <w:abstractNumId w:val="4"/>
   </w:num>
-  <w:num w:numId="2">
-    <w:abstractNumId w:val="6"/>
+  <w:num w:numId="6">
+    <w:abstractNumId w:val="11"/>
   </w:num>
-  <w:num w:numId="3">
+  <w:num w:numId="7">
+    <w:abstractNumId w:val="2"/>
+  </w:num>
+  <w:num w:numId="8">
     <w:abstractNumId w:val="5"/>
   </w:num>
-  <w:num w:numId="4">
+  <w:num w:numId="9">
+    <w:abstractNumId w:val="7"/>
+  </w:num>
+  <w:num w:numId="10">
+    <w:abstractNumId w:val="0"/>
+  </w:num>
+  <w:num w:numId="11">
     <w:abstractNumId w:val="3"/>
   </w:num>
-  <w:num w:numId="5">
+  <w:num w:numId="12">
     <w:abstractNumId w:val="1"/>
-  </w:num>
-  <w:num w:numId="6">
-    <w:abstractNumId w:val="7"/>
-  </w:num>
-  <w:num w:numId="7">
-    <w:abstractNumId w:val="0"/>
-  </w:num>
-  <w:num w:numId="8">
-    <w:abstractNumId w:val="2"/>
   </w:num>
 </w:numbering>
 </file>
@@ -3504,6 +4070,29 @@
       <w:contextualSpacing/>
     </w:pPr>
   </w:style>
+  <w:style w:type="character" w:styleId="Hyperlink">
+    <w:name w:val="Hyperlink"/>
+    <w:basedOn w:val="DefaultParagraphFont"/>
+    <w:uiPriority w:val="99"/>
+    <w:unhideWhenUsed/>
+    <w:rsid w:val="00730EB1"/>
+    <w:rPr>
+      <w:color w:val="0563C1" w:themeColor="hyperlink"/>
+      <w:u w:val="single"/>
+    </w:rPr>
+  </w:style>
+  <w:style w:type="character" w:styleId="UnresolvedMention">
+    <w:name w:val="Unresolved Mention"/>
+    <w:basedOn w:val="DefaultParagraphFont"/>
+    <w:uiPriority w:val="99"/>
+    <w:semiHidden/>
+    <w:unhideWhenUsed/>
+    <w:rsid w:val="00730EB1"/>
+    <w:rPr>
+      <w:color w:val="605E5C"/>
+      <w:shd w:val="clear" w:color="auto" w:fill="E1DFDD"/>
+    </w:rPr>
+  </w:style>
 </w:styles>
 </file>
 

</xml_diff>

<commit_message>
To be added list
</commit_message>
<xml_diff>
--- a/plan.docx
+++ b/plan.docx
@@ -393,6 +393,109 @@
         </w:rPr>
         <w:t xml:space="preserve">  --- for time</w:t>
       </w:r>
+    </w:p>
+    <w:p>
+      <w:pPr>
+        <w:rPr>
+          <w:rFonts w:ascii="Times New Roman" w:hAnsi="Times New Roman" w:cs="Times New Roman"/>
+          <w:b/>
+          <w:bCs/>
+          <w:sz w:val="28"/>
+          <w:szCs w:val="28"/>
+        </w:rPr>
+      </w:pPr>
+      <w:r>
+        <w:rPr>
+          <w:rFonts w:ascii="Times New Roman" w:hAnsi="Times New Roman" w:cs="Times New Roman"/>
+          <w:b/>
+          <w:bCs/>
+          <w:sz w:val="28"/>
+          <w:szCs w:val="28"/>
+        </w:rPr>
+        <w:t>To be added:</w:t>
+      </w:r>
+    </w:p>
+    <w:p>
+      <w:pPr>
+        <w:pStyle w:val="ListParagraph"/>
+        <w:numPr>
+          <w:ilvl w:val="0"/>
+          <w:numId w:val="14"/>
+        </w:numPr>
+        <w:rPr>
+          <w:rFonts w:ascii="Times New Roman" w:hAnsi="Times New Roman" w:cs="Times New Roman"/>
+          <w:b/>
+          <w:bCs/>
+          <w:sz w:val="28"/>
+          <w:szCs w:val="28"/>
+        </w:rPr>
+      </w:pPr>
+      <w:r>
+        <w:rPr>
+          <w:rFonts w:ascii="Times New Roman" w:hAnsi="Times New Roman" w:cs="Times New Roman"/>
+          <w:sz w:val="28"/>
+          <w:szCs w:val="28"/>
+        </w:rPr>
+        <w:t>Slide to left to delete an event</w:t>
+      </w:r>
+    </w:p>
+    <w:p>
+      <w:pPr>
+        <w:pStyle w:val="ListParagraph"/>
+        <w:numPr>
+          <w:ilvl w:val="0"/>
+          <w:numId w:val="14"/>
+        </w:numPr>
+        <w:rPr>
+          <w:rFonts w:ascii="Times New Roman" w:hAnsi="Times New Roman" w:cs="Times New Roman"/>
+          <w:b/>
+          <w:bCs/>
+          <w:sz w:val="28"/>
+          <w:szCs w:val="28"/>
+        </w:rPr>
+      </w:pPr>
+      <w:r>
+        <w:rPr>
+          <w:rFonts w:ascii="Times New Roman" w:hAnsi="Times New Roman" w:cs="Times New Roman"/>
+          <w:sz w:val="28"/>
+          <w:szCs w:val="28"/>
+        </w:rPr>
+        <w:t xml:space="preserve">Auto add the first event – anniversary – and when the user </w:t>
+      </w:r>
+      <w:proofErr w:type="gramStart"/>
+      <w:r>
+        <w:rPr>
+          <w:rFonts w:ascii="Times New Roman" w:hAnsi="Times New Roman" w:cs="Times New Roman"/>
+          <w:sz w:val="28"/>
+          <w:szCs w:val="28"/>
+        </w:rPr>
+        <w:t>change</w:t>
+      </w:r>
+      <w:proofErr w:type="gramEnd"/>
+      <w:r>
+        <w:rPr>
+          <w:rFonts w:ascii="Times New Roman" w:hAnsi="Times New Roman" w:cs="Times New Roman"/>
+          <w:sz w:val="28"/>
+          <w:szCs w:val="28"/>
+        </w:rPr>
+        <w:t xml:space="preserve"> the date so the event date in event screen should change</w:t>
+      </w:r>
+    </w:p>
+    <w:p>
+      <w:pPr>
+        <w:pStyle w:val="ListParagraph"/>
+        <w:numPr>
+          <w:ilvl w:val="0"/>
+          <w:numId w:val="14"/>
+        </w:numPr>
+        <w:rPr>
+          <w:rFonts w:ascii="Times New Roman" w:hAnsi="Times New Roman" w:cs="Times New Roman"/>
+          <w:b/>
+          <w:bCs/>
+          <w:sz w:val="28"/>
+          <w:szCs w:val="28"/>
+        </w:rPr>
+      </w:pPr>
       <w:r>
         <w:rPr>
           <w:rFonts w:ascii="Times New Roman" w:hAnsi="Times New Roman" w:cs="Times New Roman"/>
@@ -2583,6 +2686,119 @@
     </w:lvl>
   </w:abstractNum>
   <w:abstractNum w:abstractNumId="3" w15:restartNumberingAfterBreak="0">
+    <w:nsid w:val="116D2AA8"/>
+    <w:multiLevelType w:val="hybridMultilevel"/>
+    <w:tmpl w:val="3EEE89F4"/>
+    <w:lvl w:ilvl="0" w:tplc="04090001">
+      <w:start w:val="1"/>
+      <w:numFmt w:val="bullet"/>
+      <w:lvlText w:val=""/>
+      <w:lvlJc w:val="left"/>
+      <w:pPr>
+        <w:ind w:left="720" w:hanging="360"/>
+      </w:pPr>
+      <w:rPr>
+        <w:rFonts w:ascii="Symbol" w:hAnsi="Symbol" w:hint="default"/>
+      </w:rPr>
+    </w:lvl>
+    <w:lvl w:ilvl="1" w:tplc="04090003" w:tentative="1">
+      <w:start w:val="1"/>
+      <w:numFmt w:val="bullet"/>
+      <w:lvlText w:val="o"/>
+      <w:lvlJc w:val="left"/>
+      <w:pPr>
+        <w:ind w:left="1440" w:hanging="360"/>
+      </w:pPr>
+      <w:rPr>
+        <w:rFonts w:ascii="Courier New" w:hAnsi="Courier New" w:cs="Courier New" w:hint="default"/>
+      </w:rPr>
+    </w:lvl>
+    <w:lvl w:ilvl="2" w:tplc="04090005" w:tentative="1">
+      <w:start w:val="1"/>
+      <w:numFmt w:val="bullet"/>
+      <w:lvlText w:val=""/>
+      <w:lvlJc w:val="left"/>
+      <w:pPr>
+        <w:ind w:left="2160" w:hanging="360"/>
+      </w:pPr>
+      <w:rPr>
+        <w:rFonts w:ascii="Wingdings" w:hAnsi="Wingdings" w:hint="default"/>
+      </w:rPr>
+    </w:lvl>
+    <w:lvl w:ilvl="3" w:tplc="04090001" w:tentative="1">
+      <w:start w:val="1"/>
+      <w:numFmt w:val="bullet"/>
+      <w:lvlText w:val=""/>
+      <w:lvlJc w:val="left"/>
+      <w:pPr>
+        <w:ind w:left="2880" w:hanging="360"/>
+      </w:pPr>
+      <w:rPr>
+        <w:rFonts w:ascii="Symbol" w:hAnsi="Symbol" w:hint="default"/>
+      </w:rPr>
+    </w:lvl>
+    <w:lvl w:ilvl="4" w:tplc="04090003" w:tentative="1">
+      <w:start w:val="1"/>
+      <w:numFmt w:val="bullet"/>
+      <w:lvlText w:val="o"/>
+      <w:lvlJc w:val="left"/>
+      <w:pPr>
+        <w:ind w:left="3600" w:hanging="360"/>
+      </w:pPr>
+      <w:rPr>
+        <w:rFonts w:ascii="Courier New" w:hAnsi="Courier New" w:cs="Courier New" w:hint="default"/>
+      </w:rPr>
+    </w:lvl>
+    <w:lvl w:ilvl="5" w:tplc="04090005" w:tentative="1">
+      <w:start w:val="1"/>
+      <w:numFmt w:val="bullet"/>
+      <w:lvlText w:val=""/>
+      <w:lvlJc w:val="left"/>
+      <w:pPr>
+        <w:ind w:left="4320" w:hanging="360"/>
+      </w:pPr>
+      <w:rPr>
+        <w:rFonts w:ascii="Wingdings" w:hAnsi="Wingdings" w:hint="default"/>
+      </w:rPr>
+    </w:lvl>
+    <w:lvl w:ilvl="6" w:tplc="04090001" w:tentative="1">
+      <w:start w:val="1"/>
+      <w:numFmt w:val="bullet"/>
+      <w:lvlText w:val=""/>
+      <w:lvlJc w:val="left"/>
+      <w:pPr>
+        <w:ind w:left="5040" w:hanging="360"/>
+      </w:pPr>
+      <w:rPr>
+        <w:rFonts w:ascii="Symbol" w:hAnsi="Symbol" w:hint="default"/>
+      </w:rPr>
+    </w:lvl>
+    <w:lvl w:ilvl="7" w:tplc="04090003" w:tentative="1">
+      <w:start w:val="1"/>
+      <w:numFmt w:val="bullet"/>
+      <w:lvlText w:val="o"/>
+      <w:lvlJc w:val="left"/>
+      <w:pPr>
+        <w:ind w:left="5760" w:hanging="360"/>
+      </w:pPr>
+      <w:rPr>
+        <w:rFonts w:ascii="Courier New" w:hAnsi="Courier New" w:cs="Courier New" w:hint="default"/>
+      </w:rPr>
+    </w:lvl>
+    <w:lvl w:ilvl="8" w:tplc="04090005" w:tentative="1">
+      <w:start w:val="1"/>
+      <w:numFmt w:val="bullet"/>
+      <w:lvlText w:val=""/>
+      <w:lvlJc w:val="left"/>
+      <w:pPr>
+        <w:ind w:left="6480" w:hanging="360"/>
+      </w:pPr>
+      <w:rPr>
+        <w:rFonts w:ascii="Wingdings" w:hAnsi="Wingdings" w:hint="default"/>
+      </w:rPr>
+    </w:lvl>
+  </w:abstractNum>
+  <w:abstractNum w:abstractNumId="4" w15:restartNumberingAfterBreak="0">
     <w:nsid w:val="118B2FC6"/>
     <w:multiLevelType w:val="hybridMultilevel"/>
     <w:tmpl w:val="FB2EA2EE"/>
@@ -2695,7 +2911,7 @@
       </w:rPr>
     </w:lvl>
   </w:abstractNum>
-  <w:abstractNum w:abstractNumId="4" w15:restartNumberingAfterBreak="0">
+  <w:abstractNum w:abstractNumId="5" w15:restartNumberingAfterBreak="0">
     <w:nsid w:val="15E05CCA"/>
     <w:multiLevelType w:val="hybridMultilevel"/>
     <w:tmpl w:val="641C072A"/>
@@ -2807,7 +3023,7 @@
       </w:rPr>
     </w:lvl>
   </w:abstractNum>
-  <w:abstractNum w:abstractNumId="5" w15:restartNumberingAfterBreak="0">
+  <w:abstractNum w:abstractNumId="6" w15:restartNumberingAfterBreak="0">
     <w:nsid w:val="2A0074DA"/>
     <w:multiLevelType w:val="hybridMultilevel"/>
     <w:tmpl w:val="470E60DC"/>
@@ -2920,7 +3136,120 @@
       </w:rPr>
     </w:lvl>
   </w:abstractNum>
-  <w:abstractNum w:abstractNumId="6" w15:restartNumberingAfterBreak="0">
+  <w:abstractNum w:abstractNumId="7" w15:restartNumberingAfterBreak="0">
+    <w:nsid w:val="32790CF4"/>
+    <w:multiLevelType w:val="hybridMultilevel"/>
+    <w:tmpl w:val="4C98C2EC"/>
+    <w:lvl w:ilvl="0" w:tplc="04090001">
+      <w:start w:val="1"/>
+      <w:numFmt w:val="bullet"/>
+      <w:lvlText w:val=""/>
+      <w:lvlJc w:val="left"/>
+      <w:pPr>
+        <w:ind w:left="4320" w:hanging="360"/>
+      </w:pPr>
+      <w:rPr>
+        <w:rFonts w:ascii="Symbol" w:hAnsi="Symbol" w:hint="default"/>
+      </w:rPr>
+    </w:lvl>
+    <w:lvl w:ilvl="1" w:tplc="04090003" w:tentative="1">
+      <w:start w:val="1"/>
+      <w:numFmt w:val="bullet"/>
+      <w:lvlText w:val="o"/>
+      <w:lvlJc w:val="left"/>
+      <w:pPr>
+        <w:ind w:left="5040" w:hanging="360"/>
+      </w:pPr>
+      <w:rPr>
+        <w:rFonts w:ascii="Courier New" w:hAnsi="Courier New" w:cs="Courier New" w:hint="default"/>
+      </w:rPr>
+    </w:lvl>
+    <w:lvl w:ilvl="2" w:tplc="04090005" w:tentative="1">
+      <w:start w:val="1"/>
+      <w:numFmt w:val="bullet"/>
+      <w:lvlText w:val=""/>
+      <w:lvlJc w:val="left"/>
+      <w:pPr>
+        <w:ind w:left="5760" w:hanging="360"/>
+      </w:pPr>
+      <w:rPr>
+        <w:rFonts w:ascii="Wingdings" w:hAnsi="Wingdings" w:hint="default"/>
+      </w:rPr>
+    </w:lvl>
+    <w:lvl w:ilvl="3" w:tplc="04090001" w:tentative="1">
+      <w:start w:val="1"/>
+      <w:numFmt w:val="bullet"/>
+      <w:lvlText w:val=""/>
+      <w:lvlJc w:val="left"/>
+      <w:pPr>
+        <w:ind w:left="6480" w:hanging="360"/>
+      </w:pPr>
+      <w:rPr>
+        <w:rFonts w:ascii="Symbol" w:hAnsi="Symbol" w:hint="default"/>
+      </w:rPr>
+    </w:lvl>
+    <w:lvl w:ilvl="4" w:tplc="04090003" w:tentative="1">
+      <w:start w:val="1"/>
+      <w:numFmt w:val="bullet"/>
+      <w:lvlText w:val="o"/>
+      <w:lvlJc w:val="left"/>
+      <w:pPr>
+        <w:ind w:left="7200" w:hanging="360"/>
+      </w:pPr>
+      <w:rPr>
+        <w:rFonts w:ascii="Courier New" w:hAnsi="Courier New" w:cs="Courier New" w:hint="default"/>
+      </w:rPr>
+    </w:lvl>
+    <w:lvl w:ilvl="5" w:tplc="04090005" w:tentative="1">
+      <w:start w:val="1"/>
+      <w:numFmt w:val="bullet"/>
+      <w:lvlText w:val=""/>
+      <w:lvlJc w:val="left"/>
+      <w:pPr>
+        <w:ind w:left="7920" w:hanging="360"/>
+      </w:pPr>
+      <w:rPr>
+        <w:rFonts w:ascii="Wingdings" w:hAnsi="Wingdings" w:hint="default"/>
+      </w:rPr>
+    </w:lvl>
+    <w:lvl w:ilvl="6" w:tplc="04090001" w:tentative="1">
+      <w:start w:val="1"/>
+      <w:numFmt w:val="bullet"/>
+      <w:lvlText w:val=""/>
+      <w:lvlJc w:val="left"/>
+      <w:pPr>
+        <w:ind w:left="8640" w:hanging="360"/>
+      </w:pPr>
+      <w:rPr>
+        <w:rFonts w:ascii="Symbol" w:hAnsi="Symbol" w:hint="default"/>
+      </w:rPr>
+    </w:lvl>
+    <w:lvl w:ilvl="7" w:tplc="04090003" w:tentative="1">
+      <w:start w:val="1"/>
+      <w:numFmt w:val="bullet"/>
+      <w:lvlText w:val="o"/>
+      <w:lvlJc w:val="left"/>
+      <w:pPr>
+        <w:ind w:left="9360" w:hanging="360"/>
+      </w:pPr>
+      <w:rPr>
+        <w:rFonts w:ascii="Courier New" w:hAnsi="Courier New" w:cs="Courier New" w:hint="default"/>
+      </w:rPr>
+    </w:lvl>
+    <w:lvl w:ilvl="8" w:tplc="04090005" w:tentative="1">
+      <w:start w:val="1"/>
+      <w:numFmt w:val="bullet"/>
+      <w:lvlText w:val=""/>
+      <w:lvlJc w:val="left"/>
+      <w:pPr>
+        <w:ind w:left="10080" w:hanging="360"/>
+      </w:pPr>
+      <w:rPr>
+        <w:rFonts w:ascii="Wingdings" w:hAnsi="Wingdings" w:hint="default"/>
+      </w:rPr>
+    </w:lvl>
+  </w:abstractNum>
+  <w:abstractNum w:abstractNumId="8" w15:restartNumberingAfterBreak="0">
     <w:nsid w:val="36DD6DC6"/>
     <w:multiLevelType w:val="hybridMultilevel"/>
     <w:tmpl w:val="A8B6D528"/>
@@ -3032,7 +3361,7 @@
       </w:rPr>
     </w:lvl>
   </w:abstractNum>
-  <w:abstractNum w:abstractNumId="7" w15:restartNumberingAfterBreak="0">
+  <w:abstractNum w:abstractNumId="9" w15:restartNumberingAfterBreak="0">
     <w:nsid w:val="41AD4D7E"/>
     <w:multiLevelType w:val="hybridMultilevel"/>
     <w:tmpl w:val="28B4D01E"/>
@@ -3145,7 +3474,7 @@
       </w:rPr>
     </w:lvl>
   </w:abstractNum>
-  <w:abstractNum w:abstractNumId="8" w15:restartNumberingAfterBreak="0">
+  <w:abstractNum w:abstractNumId="10" w15:restartNumberingAfterBreak="0">
     <w:nsid w:val="5C712C43"/>
     <w:multiLevelType w:val="hybridMultilevel"/>
     <w:tmpl w:val="A89875DE"/>
@@ -3257,7 +3586,7 @@
       </w:rPr>
     </w:lvl>
   </w:abstractNum>
-  <w:abstractNum w:abstractNumId="9" w15:restartNumberingAfterBreak="0">
+  <w:abstractNum w:abstractNumId="11" w15:restartNumberingAfterBreak="0">
     <w:nsid w:val="6C9E4776"/>
     <w:multiLevelType w:val="hybridMultilevel"/>
     <w:tmpl w:val="4FB8A060"/>
@@ -3369,7 +3698,7 @@
       </w:rPr>
     </w:lvl>
   </w:abstractNum>
-  <w:abstractNum w:abstractNumId="10" w15:restartNumberingAfterBreak="0">
+  <w:abstractNum w:abstractNumId="12" w15:restartNumberingAfterBreak="0">
     <w:nsid w:val="702335FE"/>
     <w:multiLevelType w:val="hybridMultilevel"/>
     <w:tmpl w:val="28B6462C"/>
@@ -3481,7 +3810,7 @@
       </w:rPr>
     </w:lvl>
   </w:abstractNum>
-  <w:abstractNum w:abstractNumId="11" w15:restartNumberingAfterBreak="0">
+  <w:abstractNum w:abstractNumId="13" w15:restartNumberingAfterBreak="0">
     <w:nsid w:val="730C5F2C"/>
     <w:multiLevelType w:val="hybridMultilevel"/>
     <w:tmpl w:val="C7964E76"/>
@@ -3595,40 +3924,46 @@
     </w:lvl>
   </w:abstractNum>
   <w:num w:numId="1">
+    <w:abstractNumId w:val="10"/>
+  </w:num>
+  <w:num w:numId="2">
+    <w:abstractNumId w:val="12"/>
+  </w:num>
+  <w:num w:numId="3">
+    <w:abstractNumId w:val="11"/>
+  </w:num>
+  <w:num w:numId="4">
     <w:abstractNumId w:val="8"/>
   </w:num>
-  <w:num w:numId="2">
-    <w:abstractNumId w:val="10"/>
-  </w:num>
-  <w:num w:numId="3">
-    <w:abstractNumId w:val="9"/>
-  </w:num>
-  <w:num w:numId="4">
-    <w:abstractNumId w:val="6"/>
-  </w:num>
   <w:num w:numId="5">
-    <w:abstractNumId w:val="4"/>
+    <w:abstractNumId w:val="5"/>
   </w:num>
   <w:num w:numId="6">
-    <w:abstractNumId w:val="11"/>
+    <w:abstractNumId w:val="13"/>
   </w:num>
   <w:num w:numId="7">
     <w:abstractNumId w:val="2"/>
   </w:num>
   <w:num w:numId="8">
-    <w:abstractNumId w:val="5"/>
+    <w:abstractNumId w:val="6"/>
   </w:num>
   <w:num w:numId="9">
-    <w:abstractNumId w:val="7"/>
+    <w:abstractNumId w:val="9"/>
   </w:num>
   <w:num w:numId="10">
     <w:abstractNumId w:val="0"/>
   </w:num>
   <w:num w:numId="11">
-    <w:abstractNumId w:val="3"/>
+    <w:abstractNumId w:val="4"/>
   </w:num>
   <w:num w:numId="12">
     <w:abstractNumId w:val="1"/>
+  </w:num>
+  <w:num w:numId="13">
+    <w:abstractNumId w:val="7"/>
+  </w:num>
+  <w:num w:numId="14">
+    <w:abstractNumId w:val="3"/>
   </w:num>
 </w:numbering>
 </file>

</xml_diff>